<commit_message>
Writing Articles and update Cartoon
</commit_message>
<xml_diff>
--- a/Articles/2024/6-SASS-Or-SCSS/10-Extensions/10 Extensions.docx
+++ b/Articles/2024/6-SASS-Or-SCSS/10-Extensions/10 Extensions.docx
@@ -10,15 +10,25 @@
         <w:t>10 Extensions</w:t>
       </w:r>
     </w:p>
-    <w:p>
-      <w:hyperlink r:id="rId5" w:history="1">
+    <w:p/>
+    <w:p/>
+    <w:p>
+      <w:bookmarkStart w:id="0" w:name="_Hlk164346210"/>
+      <w:r>
+        <w:t xml:space="preserve">Turn on </w:t>
+      </w:r>
+      <w:hyperlink r:id="rId6" w:history="1">
         <w:r>
           <w:rPr>
             <w:rStyle w:val="Hyperlink"/>
           </w:rPr>
-          <w:t>https://www.youtube.com/watch?v=_a5j7KoflTs</w:t>
+          <w:t xml:space="preserve">Watch SASS </w:t>
         </w:r>
       </w:hyperlink>
+      <w:bookmarkEnd w:id="0"/>
+      <w:r>
+        <w:t xml:space="preserve"> </w:t>
+      </w:r>
     </w:p>
     <w:p>
       <w:r>
@@ -26,10 +36,10 @@
           <w:noProof/>
         </w:rPr>
         <w:drawing>
-          <wp:inline distT="0" distB="0" distL="0" distR="0" wp14:anchorId="3B627F61" wp14:editId="4CBD8361">
-            <wp:extent cx="3258005" cy="885949"/>
-            <wp:effectExtent l="0" t="0" r="0" b="9525"/>
-            <wp:docPr id="1566630849" name="Picture 1"/>
+          <wp:inline distT="0" distB="0" distL="0" distR="0" wp14:anchorId="2C159312" wp14:editId="34EB5D25">
+            <wp:extent cx="2571750" cy="2295525"/>
+            <wp:effectExtent l="38100" t="38100" r="95250" b="104775"/>
+            <wp:docPr id="579075633" name="Picture 2"/>
             <wp:cNvGraphicFramePr>
               <a:graphicFrameLocks xmlns:a="http://schemas.openxmlformats.org/drawingml/2006/main" noChangeAspect="1"/>
             </wp:cNvGraphicFramePr>
@@ -37,11 +47,120 @@
               <a:graphicData uri="http://schemas.openxmlformats.org/drawingml/2006/picture">
                 <pic:pic xmlns:pic="http://schemas.openxmlformats.org/drawingml/2006/picture">
                   <pic:nvPicPr>
-                    <pic:cNvPr id="1566630849" name=""/>
+                    <pic:cNvPr id="0" name="Picture 2"/>
+                    <pic:cNvPicPr>
+                      <a:picLocks noChangeAspect="1" noChangeArrowheads="1"/>
+                    </pic:cNvPicPr>
+                  </pic:nvPicPr>
+                  <pic:blipFill>
+                    <a:blip r:embed="rId7">
+                      <a:extLst>
+                        <a:ext uri="{28A0092B-C50C-407E-A947-70E740481C1C}">
+                          <a14:useLocalDpi xmlns:a14="http://schemas.microsoft.com/office/drawing/2010/main" val="0"/>
+                        </a:ext>
+                      </a:extLst>
+                    </a:blip>
+                    <a:srcRect/>
+                    <a:stretch>
+                      <a:fillRect/>
+                    </a:stretch>
+                  </pic:blipFill>
+                  <pic:spPr bwMode="auto">
+                    <a:xfrm>
+                      <a:off x="0" y="0"/>
+                      <a:ext cx="2571750" cy="2295525"/>
+                    </a:xfrm>
+                    <a:prstGeom prst="rect">
+                      <a:avLst/>
+                    </a:prstGeom>
+                    <a:ln w="3175" cap="sq">
+                      <a:solidFill>
+                        <a:srgbClr val="000000"/>
+                      </a:solidFill>
+                      <a:prstDash val="solid"/>
+                      <a:miter lim="800000"/>
+                    </a:ln>
+                    <a:effectLst>
+                      <a:outerShdw blurRad="50800" dist="38100" dir="2700000" algn="tl" rotWithShape="0">
+                        <a:srgbClr val="000000">
+                          <a:alpha val="43000"/>
+                        </a:srgbClr>
+                      </a:outerShdw>
+                    </a:effectLst>
+                  </pic:spPr>
+                </pic:pic>
+              </a:graphicData>
+            </a:graphic>
+          </wp:inline>
+        </w:drawing>
+      </w:r>
+    </w:p>
+    <w:p>
+      <w:pPr>
+        <w:pStyle w:val="Heading1"/>
+      </w:pPr>
+      <w:r>
+        <w:t>What is an Extension?</w:t>
+      </w:r>
+    </w:p>
+    <w:p>
+      <w:r>
+        <w:t xml:space="preserve">In SCSS, we </w:t>
+      </w:r>
+      <w:r>
+        <w:t>can extend an element. This is basically what is called inheritance in other languages. And so, in SASS, if we are to extend an element, that element would then inherit all of the styles from the parent element.</w:t>
+      </w:r>
+    </w:p>
+    <w:p>
+      <w:pPr>
+        <w:pStyle w:val="Heading1"/>
+      </w:pPr>
+      <w:r>
+        <w:t>Change your two Paragraph tags to be different</w:t>
+      </w:r>
+    </w:p>
+    <w:p>
+      <w:r>
+        <w:t xml:space="preserve">Go to the </w:t>
+      </w:r>
+      <w:r>
+        <w:rPr>
+          <w:rStyle w:val="BigDarkBoldChar"/>
+        </w:rPr>
+        <w:t>index.html</w:t>
+      </w:r>
+      <w:r>
+        <w:t xml:space="preserve"> file.</w:t>
+      </w:r>
+    </w:p>
+    <w:p>
+      <w:r>
+        <w:t xml:space="preserve">Change the classes on our two paragraphs to be different from one another. Now remember as soon as you make this change to your paragraphs, and tutorial that we have done before will no longer be working. </w:t>
+      </w:r>
+    </w:p>
+    <w:p>
+      <w:r>
+        <w:rPr>
+          <w:noProof/>
+        </w:rPr>
+        <w:lastRenderedPageBreak/>
+        <w:drawing>
+          <wp:inline distT="0" distB="0" distL="0" distR="0" wp14:anchorId="4AC0C744" wp14:editId="60A95BE9">
+            <wp:extent cx="4324954" cy="3077004"/>
+            <wp:effectExtent l="0" t="0" r="0" b="0"/>
+            <wp:docPr id="302862514" name="Picture 1"/>
+            <wp:cNvGraphicFramePr>
+              <a:graphicFrameLocks xmlns:a="http://schemas.openxmlformats.org/drawingml/2006/main" noChangeAspect="1"/>
+            </wp:cNvGraphicFramePr>
+            <a:graphic xmlns:a="http://schemas.openxmlformats.org/drawingml/2006/main">
+              <a:graphicData uri="http://schemas.openxmlformats.org/drawingml/2006/picture">
+                <pic:pic xmlns:pic="http://schemas.openxmlformats.org/drawingml/2006/picture">
+                  <pic:nvPicPr>
+                    <pic:cNvPr id="302862514" name=""/>
                     <pic:cNvPicPr/>
                   </pic:nvPicPr>
                   <pic:blipFill>
-                    <a:blip r:embed="rId6"/>
+                    <a:blip r:embed="rId8"/>
                     <a:stretch>
                       <a:fillRect/>
                     </a:stretch>
@@ -49,7 +168,7 @@
                   <pic:spPr>
                     <a:xfrm>
                       <a:off x="0" y="0"/>
-                      <a:ext cx="3258005" cy="885949"/>
+                      <a:ext cx="4324954" cy="3077004"/>
                     </a:xfrm>
                     <a:prstGeom prst="rect">
                       <a:avLst/>
@@ -64,41 +183,483 @@
     </w:p>
     <w:p/>
     <w:p>
-      <w:r>
-        <w:t xml:space="preserve">Turn on </w:t>
-      </w:r>
-      <w:hyperlink r:id="rId7" w:history="1">
-        <w:r>
-          <w:rPr>
-            <w:rStyle w:val="Hyperlink"/>
-          </w:rPr>
-          <w:t xml:space="preserve">Watch SASS </w:t>
-        </w:r>
-      </w:hyperlink>
-      <w:r>
-        <w:t xml:space="preserve"> </w:t>
+      <w:pPr>
+        <w:pStyle w:val="Heading1"/>
+      </w:pPr>
+      <w:r>
+        <w:t xml:space="preserve">Change the name of your nested paragraph in </w:t>
+      </w:r>
+      <w:proofErr w:type="spellStart"/>
+      <w:r>
+        <w:t>main.scss</w:t>
+      </w:r>
+      <w:proofErr w:type="spellEnd"/>
+      <w:r>
+        <w:t xml:space="preserve"> file</w:t>
+      </w:r>
+    </w:p>
+    <w:p>
+      <w:r>
+        <w:t xml:space="preserve">Next go into </w:t>
+      </w:r>
+      <w:proofErr w:type="gramStart"/>
+      <w:r>
+        <w:t>the .main</w:t>
+      </w:r>
+      <w:proofErr w:type="gramEnd"/>
+      <w:r>
+        <w:t xml:space="preserve"> class and change this</w:t>
+      </w:r>
+      <w:r>
+        <w:t xml:space="preserve"> (#{&amp;} __p, </w:t>
+      </w:r>
+      <w:r>
+        <w:t xml:space="preserve"> to be </w:t>
+      </w:r>
+      <w:r>
+        <w:t>p1</w:t>
+      </w:r>
+    </w:p>
+    <w:p>
+      <w:r>
+        <w:rPr>
+          <w:noProof/>
+        </w:rPr>
+        <w:drawing>
+          <wp:inline distT="0" distB="0" distL="0" distR="0" wp14:anchorId="236B3E30" wp14:editId="643D8CA1">
+            <wp:extent cx="4182059" cy="3372321"/>
+            <wp:effectExtent l="0" t="0" r="9525" b="0"/>
+            <wp:docPr id="1572004839" name="Picture 1"/>
+            <wp:cNvGraphicFramePr>
+              <a:graphicFrameLocks xmlns:a="http://schemas.openxmlformats.org/drawingml/2006/main" noChangeAspect="1"/>
+            </wp:cNvGraphicFramePr>
+            <a:graphic xmlns:a="http://schemas.openxmlformats.org/drawingml/2006/main">
+              <a:graphicData uri="http://schemas.openxmlformats.org/drawingml/2006/picture">
+                <pic:pic xmlns:pic="http://schemas.openxmlformats.org/drawingml/2006/picture">
+                  <pic:nvPicPr>
+                    <pic:cNvPr id="1572004839" name=""/>
+                    <pic:cNvPicPr/>
+                  </pic:nvPicPr>
+                  <pic:blipFill>
+                    <a:blip r:embed="rId9"/>
+                    <a:stretch>
+                      <a:fillRect/>
+                    </a:stretch>
+                  </pic:blipFill>
+                  <pic:spPr>
+                    <a:xfrm>
+                      <a:off x="0" y="0"/>
+                      <a:ext cx="4182059" cy="3372321"/>
+                    </a:xfrm>
+                    <a:prstGeom prst="rect">
+                      <a:avLst/>
+                    </a:prstGeom>
+                  </pic:spPr>
+                </pic:pic>
+              </a:graphicData>
+            </a:graphic>
+          </wp:inline>
+        </w:drawing>
       </w:r>
     </w:p>
     <w:p/>
     <w:p>
+      <w:r>
+        <w:t>So, now we will be extending all of the styles of p1 onto p2. This way we could change one or two things on p2 without having to re-type all of the styles, especially if the 2 paragraphs will have some of the styles being duplicated in code. This is a more efficient way of approaching things.</w:t>
+      </w:r>
+    </w:p>
+    <w:p>
+      <w:r>
+        <w:t>We will be adding some new code here for p2 to represent the second paragraph.</w:t>
+      </w:r>
+    </w:p>
+    <w:p>
+      <w:pPr>
+        <w:pStyle w:val="code"/>
+      </w:pPr>
+      <w:proofErr w:type="gramStart"/>
+      <w:r>
+        <w:lastRenderedPageBreak/>
+        <w:t>#{</w:t>
+      </w:r>
+      <w:proofErr w:type="gramEnd"/>
+      <w:r>
+        <w:t>&amp;}__p2 {</w:t>
+      </w:r>
+    </w:p>
+    <w:p>
+      <w:pPr>
+        <w:pStyle w:val="code"/>
+      </w:pPr>
+    </w:p>
+    <w:p>
+      <w:pPr>
+        <w:pStyle w:val="code"/>
+      </w:pPr>
+      <w:r>
+        <w:t>@</w:t>
+      </w:r>
+      <w:proofErr w:type="gramStart"/>
+      <w:r>
+        <w:t>extend .main</w:t>
+      </w:r>
+      <w:proofErr w:type="gramEnd"/>
+      <w:r>
+        <w:t>__p1;</w:t>
+      </w:r>
+    </w:p>
+    <w:p>
+      <w:pPr>
+        <w:pStyle w:val="code"/>
+      </w:pPr>
+    </w:p>
+    <w:p>
+      <w:pPr>
+        <w:pStyle w:val="code"/>
+      </w:pPr>
+      <w:r>
+        <w:t>}</w:t>
+      </w:r>
+    </w:p>
+    <w:p>
+      <w:pPr>
+        <w:pStyle w:val="code"/>
+      </w:pPr>
+    </w:p>
+    <w:p>
       <w:pPr>
         <w:pStyle w:val="Heading1"/>
       </w:pPr>
       <w:r>
-        <w:t>What is an Extension?</w:t>
-      </w:r>
-    </w:p>
-    <w:p>
-      <w:r>
-        <w:t xml:space="preserve">In SCSS, we </w:t>
-      </w:r>
-      <w:r>
-        <w:t>can extend an element. This is basically what is called inheritance in other languages. And so, in SASS, if we are to extend an element, that element would then inherit all of the styles from the parent element.</w:t>
-      </w:r>
-    </w:p>
-    <w:p>
-      <w:r>
-        <w:t xml:space="preserve">Go to the </w:t>
+        <w:t xml:space="preserve">The new code representing </w:t>
+      </w:r>
+      <w:proofErr w:type="gramStart"/>
+      <w:r>
+        <w:t>the .main</w:t>
+      </w:r>
+      <w:proofErr w:type="gramEnd"/>
+      <w:r>
+        <w:t xml:space="preserve"> class</w:t>
+      </w:r>
+    </w:p>
+    <w:p>
+      <w:r>
+        <w:t>Now start writing this nested paragraph code to represent p2</w:t>
+      </w:r>
+    </w:p>
+    <w:p>
+      <w:pPr>
+        <w:pStyle w:val="code"/>
+      </w:pPr>
+      <w:proofErr w:type="gramStart"/>
+      <w:r>
+        <w:t>.main</w:t>
+      </w:r>
+      <w:proofErr w:type="gramEnd"/>
+      <w:r>
+        <w:t xml:space="preserve"> {</w:t>
+      </w:r>
+    </w:p>
+    <w:p>
+      <w:pPr>
+        <w:pStyle w:val="code"/>
+      </w:pPr>
+    </w:p>
+    <w:p>
+      <w:pPr>
+        <w:pStyle w:val="code"/>
+      </w:pPr>
+      <w:r>
+        <w:t xml:space="preserve">    @include </w:t>
+      </w:r>
+      <w:proofErr w:type="spellStart"/>
+      <w:r>
+        <w:t>flexCenter</w:t>
+      </w:r>
+      <w:proofErr w:type="spellEnd"/>
+      <w:r>
+        <w:t>(row);</w:t>
+      </w:r>
+    </w:p>
+    <w:p>
+      <w:pPr>
+        <w:pStyle w:val="code"/>
+      </w:pPr>
+    </w:p>
+    <w:p>
+      <w:pPr>
+        <w:pStyle w:val="code"/>
+      </w:pPr>
+      <w:r>
+        <w:t>    padding-top: 5%;</w:t>
+      </w:r>
+    </w:p>
+    <w:p>
+      <w:pPr>
+        <w:pStyle w:val="code"/>
+      </w:pPr>
+      <w:r>
+        <w:br/>
+      </w:r>
+    </w:p>
+    <w:p>
+      <w:pPr>
+        <w:pStyle w:val="code"/>
+      </w:pPr>
+      <w:r>
+        <w:t>    width: 75%;</w:t>
+      </w:r>
+    </w:p>
+    <w:p>
+      <w:pPr>
+        <w:pStyle w:val="code"/>
+      </w:pPr>
+      <w:r>
+        <w:t>    margin: 0 auto;</w:t>
+      </w:r>
+    </w:p>
+    <w:p>
+      <w:pPr>
+        <w:pStyle w:val="code"/>
+      </w:pPr>
+    </w:p>
+    <w:p>
+      <w:pPr>
+        <w:pStyle w:val="code"/>
+      </w:pPr>
+      <w:proofErr w:type="gramStart"/>
+      <w:r>
+        <w:t>#{</w:t>
+      </w:r>
+      <w:proofErr w:type="gramEnd"/>
+      <w:r>
+        <w:t>&amp;}__p1 {</w:t>
+      </w:r>
+    </w:p>
+    <w:p>
+      <w:pPr>
+        <w:pStyle w:val="code"/>
+      </w:pPr>
+    </w:p>
+    <w:p>
+      <w:pPr>
+        <w:pStyle w:val="code"/>
+      </w:pPr>
+      <w:r>
+        <w:t xml:space="preserve">    </w:t>
+      </w:r>
+      <w:proofErr w:type="spellStart"/>
+      <w:r>
+        <w:t>font-</w:t>
+      </w:r>
+      <w:proofErr w:type="gramStart"/>
+      <w:r>
+        <w:t>weight:weight</w:t>
+      </w:r>
+      <w:proofErr w:type="spellEnd"/>
+      <w:proofErr w:type="gramEnd"/>
+      <w:r>
+        <w:t>(medium);</w:t>
+      </w:r>
+    </w:p>
+    <w:p>
+      <w:pPr>
+        <w:pStyle w:val="code"/>
+      </w:pPr>
+    </w:p>
+    <w:p>
+      <w:pPr>
+        <w:pStyle w:val="code"/>
+      </w:pPr>
+      <w:r>
+        <w:t xml:space="preserve">    </w:t>
+      </w:r>
+      <w:proofErr w:type="gramStart"/>
+      <w:r>
+        <w:t>&amp;:hover</w:t>
+      </w:r>
+      <w:proofErr w:type="gramEnd"/>
+      <w:r>
+        <w:t xml:space="preserve"> {</w:t>
+      </w:r>
+    </w:p>
+    <w:p>
+      <w:pPr>
+        <w:pStyle w:val="code"/>
+      </w:pPr>
+    </w:p>
+    <w:p>
+      <w:pPr>
+        <w:pStyle w:val="code"/>
+      </w:pPr>
+      <w:r>
+        <w:t xml:space="preserve">        </w:t>
+      </w:r>
+      <w:proofErr w:type="spellStart"/>
+      <w:proofErr w:type="gramStart"/>
+      <w:r>
+        <w:t>color:chocolate</w:t>
+      </w:r>
+      <w:proofErr w:type="spellEnd"/>
+      <w:proofErr w:type="gramEnd"/>
+      <w:r>
+        <w:t>;</w:t>
+      </w:r>
+    </w:p>
+    <w:p>
+      <w:pPr>
+        <w:pStyle w:val="code"/>
+      </w:pPr>
+      <w:r>
+        <w:t>    }</w:t>
+      </w:r>
+    </w:p>
+    <w:p>
+      <w:pPr>
+        <w:pStyle w:val="code"/>
+      </w:pPr>
+      <w:r>
+        <w:t>}</w:t>
+      </w:r>
+    </w:p>
+    <w:p>
+      <w:pPr>
+        <w:pStyle w:val="code"/>
+      </w:pPr>
+      <w:r>
+        <w:br/>
+      </w:r>
+    </w:p>
+    <w:p>
+      <w:pPr>
+        <w:pStyle w:val="code"/>
+      </w:pPr>
+      <w:bookmarkStart w:id="1" w:name="_Hlk164346474"/>
+      <w:proofErr w:type="gramStart"/>
+      <w:r>
+        <w:t>#{</w:t>
+      </w:r>
+      <w:proofErr w:type="gramEnd"/>
+      <w:r>
+        <w:t>&amp;}__p2 {</w:t>
+      </w:r>
+    </w:p>
+    <w:p>
+      <w:pPr>
+        <w:pStyle w:val="code"/>
+      </w:pPr>
+    </w:p>
+    <w:p>
+      <w:pPr>
+        <w:pStyle w:val="code"/>
+      </w:pPr>
+      <w:r>
+        <w:t>@</w:t>
+      </w:r>
+      <w:proofErr w:type="gramStart"/>
+      <w:r>
+        <w:t>extend .main</w:t>
+      </w:r>
+      <w:proofErr w:type="gramEnd"/>
+      <w:r>
+        <w:t>__p1;</w:t>
+      </w:r>
+    </w:p>
+    <w:p>
+      <w:pPr>
+        <w:pStyle w:val="code"/>
+      </w:pPr>
+    </w:p>
+    <w:p>
+      <w:pPr>
+        <w:pStyle w:val="code"/>
+      </w:pPr>
+      <w:r>
+        <w:t>}</w:t>
+      </w:r>
+    </w:p>
+    <w:bookmarkEnd w:id="1"/>
+    <w:p>
+      <w:pPr>
+        <w:pStyle w:val="code"/>
+      </w:pPr>
+    </w:p>
+    <w:p>
+      <w:pPr>
+        <w:pStyle w:val="code"/>
+      </w:pPr>
+    </w:p>
+    <w:p>
+      <w:pPr>
+        <w:pStyle w:val="code"/>
+      </w:pPr>
+      <w:r>
+        <w:rPr>
+          <w:noProof/>
+        </w:rPr>
+        <w:lastRenderedPageBreak/>
+        <w:drawing>
+          <wp:inline distT="0" distB="0" distL="0" distR="0" wp14:anchorId="164FC2EF" wp14:editId="0CF61A40">
+            <wp:extent cx="5268060" cy="4706007"/>
+            <wp:effectExtent l="0" t="0" r="8890" b="0"/>
+            <wp:docPr id="379748422" name="Picture 1"/>
+            <wp:cNvGraphicFramePr>
+              <a:graphicFrameLocks xmlns:a="http://schemas.openxmlformats.org/drawingml/2006/main" noChangeAspect="1"/>
+            </wp:cNvGraphicFramePr>
+            <a:graphic xmlns:a="http://schemas.openxmlformats.org/drawingml/2006/main">
+              <a:graphicData uri="http://schemas.openxmlformats.org/drawingml/2006/picture">
+                <pic:pic xmlns:pic="http://schemas.openxmlformats.org/drawingml/2006/picture">
+                  <pic:nvPicPr>
+                    <pic:cNvPr id="379748422" name=""/>
+                    <pic:cNvPicPr/>
+                  </pic:nvPicPr>
+                  <pic:blipFill>
+                    <a:blip r:embed="rId10"/>
+                    <a:stretch>
+                      <a:fillRect/>
+                    </a:stretch>
+                  </pic:blipFill>
+                  <pic:spPr>
+                    <a:xfrm>
+                      <a:off x="0" y="0"/>
+                      <a:ext cx="5268060" cy="4706007"/>
+                    </a:xfrm>
+                    <a:prstGeom prst="rect">
+                      <a:avLst/>
+                    </a:prstGeom>
+                  </pic:spPr>
+                </pic:pic>
+              </a:graphicData>
+            </a:graphic>
+          </wp:inline>
+        </w:drawing>
+      </w:r>
+    </w:p>
+    <w:p>
+      <w:pPr>
+        <w:pStyle w:val="code"/>
+      </w:pPr>
+    </w:p>
+    <w:p>
+      <w:r>
+        <w:t xml:space="preserve">If </w:t>
+      </w:r>
+      <w:r>
+        <w:t>you test your code now you will find that both paragraphs will behave exactly the same, because we have not made any new changes to p2, we have merely copied all of the styles onto it from p1</w:t>
+      </w:r>
+    </w:p>
+    <w:p>
+      <w:pPr>
+        <w:pStyle w:val="Heading1"/>
+      </w:pPr>
+      <w:bookmarkStart w:id="2" w:name="_Hlk164345918"/>
+      <w:r>
+        <w:t>Test the extended copied styles</w:t>
+      </w:r>
+    </w:p>
+    <w:p>
+      <w:r>
+        <w:t xml:space="preserve">Go to </w:t>
       </w:r>
       <w:r>
         <w:rPr>
@@ -107,13 +668,493 @@
         <w:t>index.html</w:t>
       </w:r>
       <w:r>
-        <w:t xml:space="preserve"> file.</w:t>
-      </w:r>
-    </w:p>
-    <w:p/>
+        <w:t xml:space="preserve"> to test the styles</w:t>
+      </w:r>
+    </w:p>
+    <w:bookmarkEnd w:id="2"/>
+    <w:p>
+      <w:r>
+        <w:rPr>
+          <w:noProof/>
+        </w:rPr>
+        <w:drawing>
+          <wp:inline distT="0" distB="0" distL="0" distR="0" wp14:anchorId="69B21978" wp14:editId="5B278980">
+            <wp:extent cx="5943600" cy="1017270"/>
+            <wp:effectExtent l="0" t="0" r="0" b="0"/>
+            <wp:docPr id="1932393139" name="Picture 1"/>
+            <wp:cNvGraphicFramePr>
+              <a:graphicFrameLocks xmlns:a="http://schemas.openxmlformats.org/drawingml/2006/main" noChangeAspect="1"/>
+            </wp:cNvGraphicFramePr>
+            <a:graphic xmlns:a="http://schemas.openxmlformats.org/drawingml/2006/main">
+              <a:graphicData uri="http://schemas.openxmlformats.org/drawingml/2006/picture">
+                <pic:pic xmlns:pic="http://schemas.openxmlformats.org/drawingml/2006/picture">
+                  <pic:nvPicPr>
+                    <pic:cNvPr id="1932393139" name=""/>
+                    <pic:cNvPicPr/>
+                  </pic:nvPicPr>
+                  <pic:blipFill>
+                    <a:blip r:embed="rId11"/>
+                    <a:stretch>
+                      <a:fillRect/>
+                    </a:stretch>
+                  </pic:blipFill>
+                  <pic:spPr>
+                    <a:xfrm>
+                      <a:off x="0" y="0"/>
+                      <a:ext cx="5943600" cy="1017270"/>
+                    </a:xfrm>
+                    <a:prstGeom prst="rect">
+                      <a:avLst/>
+                    </a:prstGeom>
+                  </pic:spPr>
+                </pic:pic>
+              </a:graphicData>
+            </a:graphic>
+          </wp:inline>
+        </w:drawing>
+      </w:r>
+    </w:p>
+    <w:p>
+      <w:pPr>
+        <w:pStyle w:val="Heading1"/>
+      </w:pPr>
+      <w:r>
+        <w:t>To add additional styles to the second class</w:t>
+      </w:r>
+    </w:p>
+    <w:p>
+      <w:r>
+        <w:t>This is simple, once we have copied p1 into p2 using @extend, we can just write the additional rules that we want our p2 to be able to file.</w:t>
+      </w:r>
+    </w:p>
+    <w:p>
+      <w:pPr>
+        <w:pStyle w:val="code"/>
+      </w:pPr>
+      <w:proofErr w:type="gramStart"/>
+      <w:r>
+        <w:t>.main</w:t>
+      </w:r>
+      <w:proofErr w:type="gramEnd"/>
+      <w:r>
+        <w:t xml:space="preserve"> {</w:t>
+      </w:r>
+    </w:p>
+    <w:p>
+      <w:pPr>
+        <w:pStyle w:val="code"/>
+      </w:pPr>
+    </w:p>
+    <w:p>
+      <w:pPr>
+        <w:pStyle w:val="code"/>
+      </w:pPr>
+      <w:r>
+        <w:t xml:space="preserve">    @include </w:t>
+      </w:r>
+      <w:proofErr w:type="spellStart"/>
+      <w:r>
+        <w:t>flexCenter</w:t>
+      </w:r>
+      <w:proofErr w:type="spellEnd"/>
+      <w:r>
+        <w:t>(row);</w:t>
+      </w:r>
+    </w:p>
+    <w:p>
+      <w:pPr>
+        <w:pStyle w:val="code"/>
+      </w:pPr>
+    </w:p>
+    <w:p>
+      <w:pPr>
+        <w:pStyle w:val="code"/>
+      </w:pPr>
+      <w:r>
+        <w:lastRenderedPageBreak/>
+        <w:t xml:space="preserve">    padding-top: 5%;</w:t>
+      </w:r>
+    </w:p>
+    <w:p>
+      <w:pPr>
+        <w:pStyle w:val="code"/>
+      </w:pPr>
+    </w:p>
+    <w:p>
+      <w:pPr>
+        <w:pStyle w:val="code"/>
+      </w:pPr>
+      <w:r>
+        <w:t xml:space="preserve">    width: 75%;</w:t>
+      </w:r>
+    </w:p>
+    <w:p>
+      <w:pPr>
+        <w:pStyle w:val="code"/>
+      </w:pPr>
+      <w:r>
+        <w:t xml:space="preserve">    margin: 0 auto;</w:t>
+      </w:r>
+    </w:p>
+    <w:p>
+      <w:pPr>
+        <w:pStyle w:val="code"/>
+      </w:pPr>
+    </w:p>
+    <w:p>
+      <w:pPr>
+        <w:pStyle w:val="code"/>
+      </w:pPr>
+      <w:proofErr w:type="gramStart"/>
+      <w:r>
+        <w:t>#{</w:t>
+      </w:r>
+      <w:proofErr w:type="gramEnd"/>
+      <w:r>
+        <w:t>&amp;}__p1 {</w:t>
+      </w:r>
+    </w:p>
+    <w:p>
+      <w:pPr>
+        <w:pStyle w:val="code"/>
+      </w:pPr>
+    </w:p>
+    <w:p>
+      <w:pPr>
+        <w:pStyle w:val="code"/>
+      </w:pPr>
+      <w:r>
+        <w:t xml:space="preserve">    </w:t>
+      </w:r>
+      <w:proofErr w:type="spellStart"/>
+      <w:r>
+        <w:t>font-</w:t>
+      </w:r>
+      <w:proofErr w:type="gramStart"/>
+      <w:r>
+        <w:t>weight:weight</w:t>
+      </w:r>
+      <w:proofErr w:type="spellEnd"/>
+      <w:proofErr w:type="gramEnd"/>
+      <w:r>
+        <w:t>(medium);</w:t>
+      </w:r>
+    </w:p>
+    <w:p>
+      <w:pPr>
+        <w:pStyle w:val="code"/>
+      </w:pPr>
+    </w:p>
+    <w:p>
+      <w:pPr>
+        <w:pStyle w:val="code"/>
+      </w:pPr>
+      <w:r>
+        <w:t xml:space="preserve">    </w:t>
+      </w:r>
+      <w:proofErr w:type="gramStart"/>
+      <w:r>
+        <w:t>&amp;:hover</w:t>
+      </w:r>
+      <w:proofErr w:type="gramEnd"/>
+      <w:r>
+        <w:t xml:space="preserve"> {</w:t>
+      </w:r>
+    </w:p>
+    <w:p>
+      <w:pPr>
+        <w:pStyle w:val="code"/>
+      </w:pPr>
+    </w:p>
+    <w:p>
+      <w:pPr>
+        <w:pStyle w:val="code"/>
+      </w:pPr>
+      <w:r>
+        <w:t xml:space="preserve">        </w:t>
+      </w:r>
+      <w:proofErr w:type="spellStart"/>
+      <w:proofErr w:type="gramStart"/>
+      <w:r>
+        <w:t>color:chocolate</w:t>
+      </w:r>
+      <w:proofErr w:type="spellEnd"/>
+      <w:proofErr w:type="gramEnd"/>
+      <w:r>
+        <w:t>;</w:t>
+      </w:r>
+    </w:p>
+    <w:p>
+      <w:pPr>
+        <w:pStyle w:val="code"/>
+      </w:pPr>
+      <w:r>
+        <w:t xml:space="preserve">    }</w:t>
+      </w:r>
+    </w:p>
+    <w:p>
+      <w:pPr>
+        <w:pStyle w:val="code"/>
+      </w:pPr>
+      <w:r>
+        <w:t>}</w:t>
+      </w:r>
+    </w:p>
+    <w:p>
+      <w:pPr>
+        <w:pStyle w:val="code"/>
+      </w:pPr>
+    </w:p>
+    <w:p>
+      <w:pPr>
+        <w:pStyle w:val="code"/>
+      </w:pPr>
+    </w:p>
+    <w:p>
+      <w:pPr>
+        <w:pStyle w:val="code"/>
+      </w:pPr>
+    </w:p>
+    <w:p>
+      <w:pPr>
+        <w:pStyle w:val="code"/>
+      </w:pPr>
+      <w:proofErr w:type="gramStart"/>
+      <w:r>
+        <w:t>#{</w:t>
+      </w:r>
+      <w:proofErr w:type="gramEnd"/>
+      <w:r>
+        <w:t>&amp;}__p2 {</w:t>
+      </w:r>
+    </w:p>
+    <w:p>
+      <w:pPr>
+        <w:pStyle w:val="code"/>
+      </w:pPr>
+    </w:p>
+    <w:p>
+      <w:pPr>
+        <w:pStyle w:val="code"/>
+      </w:pPr>
+      <w:r>
+        <w:t>@</w:t>
+      </w:r>
+      <w:proofErr w:type="gramStart"/>
+      <w:r>
+        <w:t>extend .main</w:t>
+      </w:r>
+      <w:proofErr w:type="gramEnd"/>
+      <w:r>
+        <w:t>__p1;</w:t>
+      </w:r>
+    </w:p>
+    <w:p>
+      <w:pPr>
+        <w:pStyle w:val="code"/>
+      </w:pPr>
+    </w:p>
+    <w:p>
+      <w:pPr>
+        <w:pStyle w:val="code"/>
+      </w:pPr>
+      <w:r>
+        <w:t xml:space="preserve">    </w:t>
+      </w:r>
+      <w:proofErr w:type="gramStart"/>
+      <w:r>
+        <w:t>&amp;:hover</w:t>
+      </w:r>
+      <w:proofErr w:type="gramEnd"/>
+      <w:r>
+        <w:t xml:space="preserve"> {</w:t>
+      </w:r>
+    </w:p>
+    <w:p>
+      <w:pPr>
+        <w:pStyle w:val="code"/>
+      </w:pPr>
+    </w:p>
+    <w:p>
+      <w:pPr>
+        <w:pStyle w:val="code"/>
+      </w:pPr>
+      <w:r>
+        <w:t xml:space="preserve">        </w:t>
+      </w:r>
+      <w:proofErr w:type="gramStart"/>
+      <w:r>
+        <w:t>color:$</w:t>
+      </w:r>
+      <w:proofErr w:type="gramEnd"/>
+      <w:r>
+        <w:t>accent-color;</w:t>
+      </w:r>
+    </w:p>
+    <w:p>
+      <w:pPr>
+        <w:pStyle w:val="code"/>
+      </w:pPr>
+      <w:r>
+        <w:t>}</w:t>
+      </w:r>
+    </w:p>
+    <w:p>
+      <w:pPr>
+        <w:pStyle w:val="code"/>
+      </w:pPr>
+    </w:p>
+    <w:p>
+      <w:pPr>
+        <w:pStyle w:val="code"/>
+      </w:pPr>
+    </w:p>
+    <w:p>
+      <w:pPr>
+        <w:pStyle w:val="code"/>
+      </w:pPr>
+      <w:r>
+        <w:t>}</w:t>
+      </w:r>
+    </w:p>
+    <w:p>
+      <w:pPr>
+        <w:pStyle w:val="code"/>
+      </w:pPr>
+    </w:p>
+    <w:p>
+      <w:pPr>
+        <w:pStyle w:val="code"/>
+      </w:pPr>
+      <w:r>
+        <w:rPr>
+          <w:noProof/>
+        </w:rPr>
+        <w:lastRenderedPageBreak/>
+        <w:drawing>
+          <wp:inline distT="0" distB="0" distL="0" distR="0" wp14:anchorId="09CCA3DE" wp14:editId="0AB73B7B">
+            <wp:extent cx="4934639" cy="5382376"/>
+            <wp:effectExtent l="0" t="0" r="0" b="8890"/>
+            <wp:docPr id="1090883298" name="Picture 1"/>
+            <wp:cNvGraphicFramePr>
+              <a:graphicFrameLocks xmlns:a="http://schemas.openxmlformats.org/drawingml/2006/main" noChangeAspect="1"/>
+            </wp:cNvGraphicFramePr>
+            <a:graphic xmlns:a="http://schemas.openxmlformats.org/drawingml/2006/main">
+              <a:graphicData uri="http://schemas.openxmlformats.org/drawingml/2006/picture">
+                <pic:pic xmlns:pic="http://schemas.openxmlformats.org/drawingml/2006/picture">
+                  <pic:nvPicPr>
+                    <pic:cNvPr id="1090883298" name=""/>
+                    <pic:cNvPicPr/>
+                  </pic:nvPicPr>
+                  <pic:blipFill>
+                    <a:blip r:embed="rId12"/>
+                    <a:stretch>
+                      <a:fillRect/>
+                    </a:stretch>
+                  </pic:blipFill>
+                  <pic:spPr>
+                    <a:xfrm>
+                      <a:off x="0" y="0"/>
+                      <a:ext cx="4934639" cy="5382376"/>
+                    </a:xfrm>
+                    <a:prstGeom prst="rect">
+                      <a:avLst/>
+                    </a:prstGeom>
+                  </pic:spPr>
+                </pic:pic>
+              </a:graphicData>
+            </a:graphic>
+          </wp:inline>
+        </w:drawing>
+      </w:r>
+    </w:p>
+    <w:p>
+      <w:pPr>
+        <w:pStyle w:val="code"/>
+      </w:pPr>
+    </w:p>
+    <w:p>
+      <w:pPr>
+        <w:pStyle w:val="code"/>
+      </w:pPr>
+    </w:p>
+    <w:p>
+      <w:pPr>
+        <w:pStyle w:val="Heading1"/>
+      </w:pPr>
+      <w:r>
+        <w:t>Test the extended styles</w:t>
+      </w:r>
+    </w:p>
+    <w:p>
+      <w:r>
+        <w:t xml:space="preserve">Go to </w:t>
+      </w:r>
+      <w:r>
+        <w:rPr>
+          <w:rStyle w:val="BigDarkBoldChar"/>
+        </w:rPr>
+        <w:t>index.html</w:t>
+      </w:r>
+      <w:r>
+        <w:t xml:space="preserve"> to test the styles</w:t>
+      </w:r>
+    </w:p>
+    <w:p>
+      <w:r>
+        <w:t>And it is listening to our new extended style that we gave the hover in the second paragraph</w:t>
+      </w:r>
+    </w:p>
+    <w:p>
+      <w:r>
+        <w:rPr>
+          <w:noProof/>
+        </w:rPr>
+        <w:drawing>
+          <wp:inline distT="0" distB="0" distL="0" distR="0" wp14:anchorId="0474758E" wp14:editId="4E33E0E8">
+            <wp:extent cx="5943600" cy="1132205"/>
+            <wp:effectExtent l="0" t="0" r="0" b="0"/>
+            <wp:docPr id="1550592461" name="Picture 1"/>
+            <wp:cNvGraphicFramePr>
+              <a:graphicFrameLocks xmlns:a="http://schemas.openxmlformats.org/drawingml/2006/main" noChangeAspect="1"/>
+            </wp:cNvGraphicFramePr>
+            <a:graphic xmlns:a="http://schemas.openxmlformats.org/drawingml/2006/main">
+              <a:graphicData uri="http://schemas.openxmlformats.org/drawingml/2006/picture">
+                <pic:pic xmlns:pic="http://schemas.openxmlformats.org/drawingml/2006/picture">
+                  <pic:nvPicPr>
+                    <pic:cNvPr id="1550592461" name=""/>
+                    <pic:cNvPicPr/>
+                  </pic:nvPicPr>
+                  <pic:blipFill>
+                    <a:blip r:embed="rId13"/>
+                    <a:stretch>
+                      <a:fillRect/>
+                    </a:stretch>
+                  </pic:blipFill>
+                  <pic:spPr>
+                    <a:xfrm>
+                      <a:off x="0" y="0"/>
+                      <a:ext cx="5943600" cy="1132205"/>
+                    </a:xfrm>
+                    <a:prstGeom prst="rect">
+                      <a:avLst/>
+                    </a:prstGeom>
+                  </pic:spPr>
+                </pic:pic>
+              </a:graphicData>
+            </a:graphic>
+          </wp:inline>
+        </w:drawing>
+      </w:r>
+    </w:p>
+    <w:p>
+      <w:pPr>
+        <w:pStyle w:val="code"/>
+      </w:pPr>
+    </w:p>
     <w:sectPr>
       <w:pgSz w:w="12240" w:h="15840"/>
-      <w:pgMar w:top="1440" w:right="1440" w:bottom="1440" w:left="1440" w:header="720" w:footer="720" w:gutter="0"/>
+      <w:pgMar w:top="270" w:right="1440" w:bottom="720" w:left="1440" w:header="720" w:footer="720" w:gutter="0"/>
       <w:cols w:space="720"/>
       <w:docGrid w:linePitch="360"/>
     </w:sectPr>
@@ -2100,6 +3141,18 @@
       <w:shd w:val="clear" w:color="auto" w:fill="E1DFDD"/>
     </w:rPr>
   </w:style>
+  <w:style w:type="character" w:styleId="FollowedHyperlink">
+    <w:name w:val="FollowedHyperlink"/>
+    <w:basedOn w:val="DefaultParagraphFont"/>
+    <w:uiPriority w:val="99"/>
+    <w:semiHidden/>
+    <w:unhideWhenUsed/>
+    <w:rsid w:val="007F322C"/>
+    <w:rPr>
+      <w:color w:val="954F72" w:themeColor="followedHyperlink"/>
+      <w:u w:val="single"/>
+    </w:rPr>
+  </w:style>
 </w:styles>
 </file>
 
@@ -2396,4 +3449,16 @@
     </a:ext>
   </a:extLst>
 </a:theme>
+</file>
+
+<file path=customXml/item1.xml><?xml version="1.0" encoding="utf-8"?>
+<b:Sources xmlns:b="http://schemas.openxmlformats.org/officeDocument/2006/bibliography" xmlns="http://schemas.openxmlformats.org/officeDocument/2006/bibliography" SelectedStyle="\APASixthEditionOfficeOnline.xsl" StyleName="APA" Version="6"/>
+</file>
+
+<file path=customXml/itemProps1.xml><?xml version="1.0" encoding="utf-8"?>
+<ds:datastoreItem xmlns:ds="http://schemas.openxmlformats.org/officeDocument/2006/customXml" ds:itemID="{01612A40-9DF0-42D2-B4CF-E7606B37F9F4}">
+  <ds:schemaRefs>
+    <ds:schemaRef ds:uri="http://schemas.openxmlformats.org/officeDocument/2006/bibliography"/>
+  </ds:schemaRefs>
+</ds:datastoreItem>
 </file>
</xml_diff>